<commit_message>
2020-01-07 added, daily work submission
</commit_message>
<xml_diff>
--- a/document/2021-01-05.docx
+++ b/document/2021-01-05.docx
@@ -19,73 +19,87 @@
           <w:lang w:val="en-US"/>
         </w:rPr>
       </w:pPr>
-      <w:r>
-        <w:rPr>
-          <w:sz w:val="28"/>
-          <w:szCs w:val="28"/>
-          <w:lang w:val="en-US"/>
-        </w:rPr>
-        <w:t xml:space="preserve">This is first change </w:t>
-      </w:r>
-    </w:p>
-    <w:p>
-      <w:pPr>
-        <w:rPr>
-          <w:sz w:val="28"/>
-          <w:szCs w:val="28"/>
-          <w:lang w:val="en-US"/>
-        </w:rPr>
-      </w:pPr>
-      <w:r>
-        <w:rPr>
-          <w:sz w:val="28"/>
-          <w:szCs w:val="28"/>
-          <w:lang w:val="en-US"/>
-        </w:rPr>
-        <w:t>This is second</w:t>
-      </w:r>
-    </w:p>
-    <w:p>
-      <w:pPr>
-        <w:rPr>
-          <w:sz w:val="28"/>
-          <w:szCs w:val="28"/>
-          <w:lang w:val="en-US"/>
-        </w:rPr>
-      </w:pPr>
-      <w:r>
-        <w:rPr>
-          <w:sz w:val="28"/>
-          <w:szCs w:val="28"/>
-          <w:lang w:val="en-US"/>
-        </w:rPr>
-        <w:t>Date : 2021 - 01- 05</w:t>
-      </w:r>
-    </w:p>
-    <w:p>
-      <w:pPr>
-        <w:rPr>
-          <w:sz w:val="28"/>
-          <w:szCs w:val="28"/>
-          <w:lang w:val="en-US"/>
-        </w:rPr>
-      </w:pPr>
-    </w:p>
-    <w:p>
-      <w:pPr>
-        <w:rPr>
-          <w:sz w:val="28"/>
-          <w:szCs w:val="28"/>
-          <w:lang w:val="en-US"/>
-        </w:rPr>
-      </w:pPr>
-      <w:r>
-        <w:rPr>
-          <w:sz w:val="28"/>
-          <w:szCs w:val="28"/>
-          <w:lang w:val="en-US"/>
-        </w:rPr>
-        <w:t>Create a account on github.</w:t>
+      <w:proofErr w:type="gramStart"/>
+      <w:r>
+        <w:rPr>
+          <w:sz w:val="28"/>
+          <w:szCs w:val="28"/>
+          <w:lang w:val="en-US"/>
+        </w:rPr>
+        <w:t>Date :</w:t>
+      </w:r>
+      <w:proofErr w:type="gramEnd"/>
+      <w:r>
+        <w:rPr>
+          <w:sz w:val="28"/>
+          <w:szCs w:val="28"/>
+          <w:lang w:val="en-US"/>
+        </w:rPr>
+        <w:t xml:space="preserve"> 2021 - 01- 05</w:t>
+      </w:r>
+    </w:p>
+    <w:p>
+      <w:pPr>
+        <w:rPr>
+          <w:sz w:val="28"/>
+          <w:szCs w:val="28"/>
+          <w:lang w:val="en-US"/>
+        </w:rPr>
+      </w:pPr>
+    </w:p>
+    <w:p>
+      <w:pPr>
+        <w:rPr>
+          <w:sz w:val="28"/>
+          <w:szCs w:val="28"/>
+          <w:lang w:val="en-US"/>
+        </w:rPr>
+      </w:pPr>
+      <w:r>
+        <w:rPr>
+          <w:sz w:val="28"/>
+          <w:szCs w:val="28"/>
+          <w:lang w:val="en-US"/>
+        </w:rPr>
+        <w:t xml:space="preserve">Create </w:t>
+      </w:r>
+      <w:proofErr w:type="spellStart"/>
+      <w:proofErr w:type="gramStart"/>
+      <w:r>
+        <w:rPr>
+          <w:sz w:val="28"/>
+          <w:szCs w:val="28"/>
+          <w:lang w:val="en-US"/>
+        </w:rPr>
+        <w:t>a</w:t>
+      </w:r>
+      <w:proofErr w:type="spellEnd"/>
+      <w:proofErr w:type="gramEnd"/>
+      <w:r>
+        <w:rPr>
+          <w:sz w:val="28"/>
+          <w:szCs w:val="28"/>
+          <w:lang w:val="en-US"/>
+        </w:rPr>
+        <w:t xml:space="preserve"> account on </w:t>
+      </w:r>
+      <w:proofErr w:type="spellStart"/>
+      <w:r>
+        <w:rPr>
+          <w:sz w:val="28"/>
+          <w:szCs w:val="28"/>
+          <w:lang w:val="en-US"/>
+        </w:rPr>
+        <w:t>github</w:t>
+      </w:r>
+      <w:proofErr w:type="spellEnd"/>
+      <w:r>
+        <w:rPr>
+          <w:sz w:val="28"/>
+          <w:szCs w:val="28"/>
+          <w:lang w:val="en-US"/>
+        </w:rPr>
+        <w:t>.</w:t>
       </w:r>
     </w:p>
     <w:p>
@@ -145,7 +159,60 @@
           <w:lang w:val="en-US"/>
         </w:rPr>
         <w:tab/>
-        <w:t>ssh-keygen -t rsa -C “jay-piparava”</w:t>
+      </w:r>
+      <w:proofErr w:type="spellStart"/>
+      <w:r>
+        <w:rPr>
+          <w:sz w:val="28"/>
+          <w:szCs w:val="28"/>
+          <w:lang w:val="en-US"/>
+        </w:rPr>
+        <w:t>ssh</w:t>
+      </w:r>
+      <w:proofErr w:type="spellEnd"/>
+      <w:r>
+        <w:rPr>
+          <w:sz w:val="28"/>
+          <w:szCs w:val="28"/>
+          <w:lang w:val="en-US"/>
+        </w:rPr>
+        <w:t xml:space="preserve">-keygen -t </w:t>
+      </w:r>
+      <w:proofErr w:type="spellStart"/>
+      <w:r>
+        <w:rPr>
+          <w:sz w:val="28"/>
+          <w:szCs w:val="28"/>
+          <w:lang w:val="en-US"/>
+        </w:rPr>
+        <w:t>rsa</w:t>
+      </w:r>
+      <w:proofErr w:type="spellEnd"/>
+      <w:r>
+        <w:rPr>
+          <w:sz w:val="28"/>
+          <w:szCs w:val="28"/>
+          <w:lang w:val="en-US"/>
+        </w:rPr>
+        <w:t xml:space="preserve"> -C “jay-</w:t>
+      </w:r>
+      <w:proofErr w:type="spellStart"/>
+      <w:r>
+        <w:rPr>
+          <w:sz w:val="28"/>
+          <w:szCs w:val="28"/>
+          <w:lang w:val="en-US"/>
+        </w:rPr>
+        <w:t>piparava</w:t>
+      </w:r>
+      <w:proofErr w:type="spellEnd"/>
+      <w:r>
+        <w:rPr>
+          <w:sz w:val="28"/>
+          <w:szCs w:val="28"/>
+          <w:lang w:val="en-US"/>
+        </w:rPr>
+        <w:t>”</w:t>
       </w:r>
       <w:r>
         <w:rPr>
@@ -170,7 +237,25 @@
           <w:szCs w:val="28"/>
           <w:lang w:val="en-US"/>
         </w:rPr>
-        <w:t>copy ssh key and add it.</w:t>
+        <w:t xml:space="preserve">copy </w:t>
+      </w:r>
+      <w:proofErr w:type="spellStart"/>
+      <w:r>
+        <w:rPr>
+          <w:sz w:val="28"/>
+          <w:szCs w:val="28"/>
+          <w:lang w:val="en-US"/>
+        </w:rPr>
+        <w:t>ssh</w:t>
+      </w:r>
+      <w:proofErr w:type="spellEnd"/>
+      <w:r>
+        <w:rPr>
+          <w:sz w:val="28"/>
+          <w:szCs w:val="28"/>
+          <w:lang w:val="en-US"/>
+        </w:rPr>
+        <w:t xml:space="preserve"> key and add it.</w:t>
       </w:r>
     </w:p>
     <w:p>
@@ -205,7 +290,24 @@
           <w:lang w:val="en-US"/>
         </w:rPr>
         <w:tab/>
-        <w:t xml:space="preserve">mkdir [name] </w:t>
+      </w:r>
+      <w:proofErr w:type="spellStart"/>
+      <w:r>
+        <w:rPr>
+          <w:sz w:val="28"/>
+          <w:szCs w:val="28"/>
+          <w:lang w:val="en-US"/>
+        </w:rPr>
+        <w:t>mkdir</w:t>
+      </w:r>
+      <w:proofErr w:type="spellEnd"/>
+      <w:r>
+        <w:rPr>
+          <w:sz w:val="28"/>
+          <w:szCs w:val="28"/>
+          <w:lang w:val="en-US"/>
+        </w:rPr>
+        <w:t xml:space="preserve"> [name] </w:t>
       </w:r>
     </w:p>
     <w:p>
@@ -344,7 +446,45 @@
           <w:szCs w:val="28"/>
           <w:lang w:val="en-US"/>
         </w:rPr>
-        <w:t>now create a branch so that a error are detected in branch so main repository can not affected with error.</w:t>
+        <w:t xml:space="preserve">now create a branch so that </w:t>
+      </w:r>
+      <w:proofErr w:type="spellStart"/>
+      <w:proofErr w:type="gramStart"/>
+      <w:r>
+        <w:rPr>
+          <w:sz w:val="28"/>
+          <w:szCs w:val="28"/>
+          <w:lang w:val="en-US"/>
+        </w:rPr>
+        <w:t>a</w:t>
+      </w:r>
+      <w:proofErr w:type="spellEnd"/>
+      <w:proofErr w:type="gramEnd"/>
+      <w:r>
+        <w:rPr>
+          <w:sz w:val="28"/>
+          <w:szCs w:val="28"/>
+          <w:lang w:val="en-US"/>
+        </w:rPr>
+        <w:t xml:space="preserve"> error are detected in branch so main repository </w:t>
+      </w:r>
+      <w:proofErr w:type="spellStart"/>
+      <w:r>
+        <w:rPr>
+          <w:sz w:val="28"/>
+          <w:szCs w:val="28"/>
+          <w:lang w:val="en-US"/>
+        </w:rPr>
+        <w:t>can not</w:t>
+      </w:r>
+      <w:proofErr w:type="spellEnd"/>
+      <w:r>
+        <w:rPr>
+          <w:sz w:val="28"/>
+          <w:szCs w:val="28"/>
+          <w:lang w:val="en-US"/>
+        </w:rPr>
+        <w:t xml:space="preserve"> affected with error.</w:t>
       </w:r>
     </w:p>
     <w:p>
@@ -414,8 +554,18 @@
           <w:szCs w:val="28"/>
           <w:lang w:val="en-US"/>
         </w:rPr>
-        <w:t>for adding a file use commad</w:t>
-      </w:r>
+        <w:t xml:space="preserve">for adding a file use </w:t>
+      </w:r>
+      <w:proofErr w:type="spellStart"/>
+      <w:r>
+        <w:rPr>
+          <w:sz w:val="28"/>
+          <w:szCs w:val="28"/>
+          <w:lang w:val="en-US"/>
+        </w:rPr>
+        <w:t>commad</w:t>
+      </w:r>
+      <w:proofErr w:type="spellEnd"/>
     </w:p>
     <w:p>
       <w:pPr>
@@ -449,7 +599,6 @@
           <w:szCs w:val="28"/>
           <w:lang w:val="en-US"/>
         </w:rPr>
-        <w:lastRenderedPageBreak/>
         <w:t xml:space="preserve">now commit changes </w:t>
       </w:r>
     </w:p>
@@ -485,6 +634,7 @@
           <w:szCs w:val="28"/>
           <w:lang w:val="en-US"/>
         </w:rPr>
+        <w:lastRenderedPageBreak/>
         <w:t>now push changes in original repository</w:t>
       </w:r>
     </w:p>
@@ -503,7 +653,25 @@
           <w:szCs w:val="28"/>
           <w:lang w:val="en-US"/>
         </w:rPr>
-        <w:t>git push origin[branch name]</w:t>
+        <w:t xml:space="preserve">git push </w:t>
+      </w:r>
+      <w:proofErr w:type="gramStart"/>
+      <w:r>
+        <w:rPr>
+          <w:sz w:val="28"/>
+          <w:szCs w:val="28"/>
+          <w:lang w:val="en-US"/>
+        </w:rPr>
+        <w:t>origin[</w:t>
+      </w:r>
+      <w:proofErr w:type="gramEnd"/>
+      <w:r>
+        <w:rPr>
+          <w:sz w:val="28"/>
+          <w:szCs w:val="28"/>
+          <w:lang w:val="en-US"/>
+        </w:rPr>
+        <w:t>branch name]</w:t>
       </w:r>
     </w:p>
     <w:p>

</xml_diff>